<commit_message>
Divided votes from voters
</commit_message>
<xml_diff>
--- a/fiszka.docx
+++ b/fiszka.docx
@@ -397,7 +397,7 @@
           <w:szCs w:val="28"/>
           <w:lang w:val="pl-PL"/>
         </w:rPr>
-        <w:t xml:space="preserve">Przyspieszenie procesu liczenia głosów </w:t>
+        <w:t>Przyspieszenie procesu liczenia głosów</w:t>
       </w:r>
     </w:p>
     <w:p>
@@ -470,6 +470,14 @@
           <w:lang w:val="pl-PL"/>
         </w:rPr>
         <w:t>możliwienie wyborcom wzięcia udziału w głosowaniu bez konieczności dojazdu do obwodowej komisji wyborczej</w:t>
+      </w:r>
+      <w:r>
+        <w:rPr>
+          <w:sz w:val="28"/>
+          <w:szCs w:val="28"/>
+          <w:lang w:val="pl-PL"/>
+        </w:rPr>
+        <w:t xml:space="preserve"> </w:t>
       </w:r>
     </w:p>
     <w:p>
@@ -933,7 +941,7 @@
           <w:szCs w:val="28"/>
           <w:lang w:val="pl-PL"/>
         </w:rPr>
-        <w:t xml:space="preserve">Tydzień 2. – Projekt graficzny interfejsów graficznych aplikacji oraz ustalenie wykorzystywanych narzędzi do ich wdrożenia. Zaimplementowanie bazy danych. </w:t>
+        <w:t xml:space="preserve">Tydzień 2. – Projekt graficzny interfejsów graficznych aplikacji. Zaimplementowanie bazy danych. </w:t>
       </w:r>
       <w:proofErr w:type="spellStart"/>
       <w:r>
@@ -997,93 +1005,45 @@
           <w:szCs w:val="28"/>
           <w:lang w:val="pl-PL"/>
         </w:rPr>
-        <w:t>Implementacja formularzy oraz podstawowych funkcji logowania użytkowników i ich rejestracji. Podłączenie bazy danych do aplikacji.</w:t>
-      </w:r>
-    </w:p>
-    <w:p>
-      <w:pPr>
-        <w:pStyle w:val="ListParagraph"/>
-        <w:numPr>
-          <w:ilvl w:val="1"/>
-          <w:numId w:val="1"/>
-        </w:numPr>
-        <w:rPr>
-          <w:sz w:val="28"/>
-          <w:szCs w:val="28"/>
-          <w:lang w:val="pl-PL"/>
-        </w:rPr>
-      </w:pPr>
-      <w:r>
-        <w:rPr>
-          <w:sz w:val="28"/>
-          <w:szCs w:val="28"/>
-          <w:lang w:val="pl-PL"/>
-        </w:rPr>
-        <w:t xml:space="preserve">Tydzień 4. – Kontynuacja implementacji oraz </w:t>
-      </w:r>
-      <w:r>
-        <w:rPr>
-          <w:sz w:val="28"/>
-          <w:szCs w:val="28"/>
-          <w:lang w:val="pl-PL"/>
-        </w:rPr>
-        <w:t xml:space="preserve">początek </w:t>
-      </w:r>
-      <w:r>
-        <w:rPr>
-          <w:sz w:val="28"/>
-          <w:szCs w:val="28"/>
-          <w:lang w:val="pl-PL"/>
-        </w:rPr>
-        <w:t>wdr</w:t>
-      </w:r>
-      <w:r>
-        <w:rPr>
-          <w:sz w:val="28"/>
-          <w:szCs w:val="28"/>
-          <w:lang w:val="pl-PL"/>
-        </w:rPr>
-        <w:t>a</w:t>
-      </w:r>
-      <w:r>
-        <w:rPr>
-          <w:sz w:val="28"/>
-          <w:szCs w:val="28"/>
-          <w:lang w:val="pl-PL"/>
-        </w:rPr>
-        <w:t>ż</w:t>
-      </w:r>
-      <w:r>
-        <w:rPr>
-          <w:sz w:val="28"/>
-          <w:szCs w:val="28"/>
-          <w:lang w:val="pl-PL"/>
-        </w:rPr>
-        <w:t>a</w:t>
-      </w:r>
-      <w:r>
-        <w:rPr>
-          <w:sz w:val="28"/>
-          <w:szCs w:val="28"/>
-          <w:lang w:val="pl-PL"/>
-        </w:rPr>
-        <w:t>ni</w:t>
-      </w:r>
-      <w:r>
-        <w:rPr>
-          <w:sz w:val="28"/>
-          <w:szCs w:val="28"/>
-          <w:lang w:val="pl-PL"/>
-        </w:rPr>
-        <w:t>a</w:t>
-      </w:r>
-      <w:r>
-        <w:rPr>
-          <w:sz w:val="28"/>
-          <w:szCs w:val="28"/>
-          <w:lang w:val="pl-PL"/>
-        </w:rPr>
-        <w:t xml:space="preserve"> funkcji związanych z wyborami. </w:t>
+        <w:t>Implementacja podstawowych funkcji logowania użytkowników i ich rejestracji. Podłączenie bazy danych do aplikacji.</w:t>
+      </w:r>
+    </w:p>
+    <w:p>
+      <w:pPr>
+        <w:pStyle w:val="ListParagraph"/>
+        <w:numPr>
+          <w:ilvl w:val="1"/>
+          <w:numId w:val="1"/>
+        </w:numPr>
+        <w:rPr>
+          <w:sz w:val="28"/>
+          <w:szCs w:val="28"/>
+          <w:lang w:val="pl-PL"/>
+        </w:rPr>
+      </w:pPr>
+      <w:r>
+        <w:rPr>
+          <w:sz w:val="28"/>
+          <w:szCs w:val="28"/>
+          <w:lang w:val="pl-PL"/>
+        </w:rPr>
+        <w:t xml:space="preserve">Tydzień 4. – </w:t>
+      </w:r>
+      <w:r>
+        <w:rPr>
+          <w:sz w:val="28"/>
+          <w:szCs w:val="28"/>
+          <w:lang w:val="pl-PL"/>
+        </w:rPr>
+        <w:t>Implementacja formularzy</w:t>
+      </w:r>
+      <w:r>
+        <w:rPr>
+          <w:sz w:val="28"/>
+          <w:szCs w:val="28"/>
+          <w:lang w:val="pl-PL"/>
+        </w:rPr>
+        <w:t xml:space="preserve">. </w:t>
       </w:r>
       <w:r>
         <w:rPr>
@@ -1141,67 +1101,37 @@
           <w:szCs w:val="28"/>
           <w:lang w:val="pl-PL"/>
         </w:rPr>
-        <w:t>: pierwsze działające funkcje w systemie</w:t>
-      </w:r>
-      <w:r>
-        <w:rPr>
-          <w:sz w:val="28"/>
-          <w:szCs w:val="28"/>
-          <w:lang w:val="pl-PL"/>
-        </w:rPr>
-        <w:t>(pierwsza wersja aplikacji) oraz rozpoczęcie dokumentacji.</w:t>
-      </w:r>
-    </w:p>
-    <w:p>
-      <w:pPr>
-        <w:pStyle w:val="ListParagraph"/>
-        <w:numPr>
-          <w:ilvl w:val="1"/>
-          <w:numId w:val="1"/>
-        </w:numPr>
-        <w:rPr>
-          <w:sz w:val="28"/>
-          <w:szCs w:val="28"/>
-          <w:lang w:val="pl-PL"/>
-        </w:rPr>
-      </w:pPr>
-      <w:r>
-        <w:rPr>
-          <w:sz w:val="28"/>
-          <w:szCs w:val="28"/>
-          <w:lang w:val="pl-PL"/>
-        </w:rPr>
-        <w:t xml:space="preserve">Tydzień 5. – Dalsza część implementacji. </w:t>
-      </w:r>
-    </w:p>
-    <w:p>
-      <w:pPr>
-        <w:pStyle w:val="ListParagraph"/>
-        <w:numPr>
-          <w:ilvl w:val="1"/>
-          <w:numId w:val="1"/>
-        </w:numPr>
-        <w:rPr>
-          <w:sz w:val="28"/>
-          <w:szCs w:val="28"/>
-          <w:lang w:val="pl-PL"/>
-        </w:rPr>
-      </w:pPr>
-      <w:r>
-        <w:rPr>
-          <w:sz w:val="28"/>
-          <w:szCs w:val="28"/>
-          <w:lang w:val="pl-PL"/>
-        </w:rPr>
-        <w:t>Tydzień 6. -</w:t>
-      </w:r>
-      <w:r>
-        <w:rPr>
-          <w:sz w:val="28"/>
-          <w:szCs w:val="28"/>
-          <w:lang w:val="pl-PL"/>
-        </w:rPr>
-        <w:t xml:space="preserve"> Ostatni etap implementacji</w:t>
+        <w:t>: pierwsze działające funkcje w systemie(pierwsza wersja aplikacji) oraz rozpoczęcie dokumentacji.</w:t>
+      </w:r>
+    </w:p>
+    <w:p>
+      <w:pPr>
+        <w:pStyle w:val="ListParagraph"/>
+        <w:numPr>
+          <w:ilvl w:val="1"/>
+          <w:numId w:val="1"/>
+        </w:numPr>
+        <w:rPr>
+          <w:sz w:val="28"/>
+          <w:szCs w:val="28"/>
+          <w:lang w:val="pl-PL"/>
+        </w:rPr>
+      </w:pPr>
+      <w:r>
+        <w:rPr>
+          <w:sz w:val="28"/>
+          <w:szCs w:val="28"/>
+          <w:lang w:val="pl-PL"/>
+        </w:rPr>
+        <w:t xml:space="preserve">Tydzień 5. – </w:t>
+      </w:r>
+      <w:r>
+        <w:rPr>
+          <w:sz w:val="28"/>
+          <w:szCs w:val="28"/>
+          <w:lang w:val="pl-PL"/>
+        </w:rPr>
+        <w:t>Implementacja podstawowych funkcji wyborczych</w:t>
       </w:r>
       <w:r>
         <w:rPr>
@@ -1211,13 +1141,75 @@
         </w:rPr>
         <w:t xml:space="preserve">. </w:t>
       </w:r>
-      <w:r>
-        <w:rPr>
-          <w:sz w:val="28"/>
-          <w:szCs w:val="28"/>
-          <w:lang w:val="pl-PL"/>
-        </w:rPr>
-        <w:t>Początkowa weryfikacja poprawności funkcjonalności aplikacji.</w:t>
+    </w:p>
+    <w:p>
+      <w:pPr>
+        <w:pStyle w:val="ListParagraph"/>
+        <w:numPr>
+          <w:ilvl w:val="1"/>
+          <w:numId w:val="1"/>
+        </w:numPr>
+        <w:rPr>
+          <w:sz w:val="28"/>
+          <w:szCs w:val="28"/>
+          <w:lang w:val="pl-PL"/>
+        </w:rPr>
+      </w:pPr>
+      <w:r>
+        <w:rPr>
+          <w:sz w:val="28"/>
+          <w:szCs w:val="28"/>
+          <w:lang w:val="pl-PL"/>
+        </w:rPr>
+        <w:t xml:space="preserve">Tydzień 6. </w:t>
+      </w:r>
+      <w:r>
+        <w:rPr>
+          <w:sz w:val="28"/>
+          <w:szCs w:val="28"/>
+          <w:lang w:val="pl-PL"/>
+        </w:rPr>
+        <w:t>– W</w:t>
+      </w:r>
+      <w:r>
+        <w:rPr>
+          <w:sz w:val="28"/>
+          <w:szCs w:val="28"/>
+          <w:lang w:val="pl-PL"/>
+        </w:rPr>
+        <w:t>drożenie</w:t>
+      </w:r>
+      <w:r>
+        <w:rPr>
+          <w:sz w:val="28"/>
+          <w:szCs w:val="28"/>
+          <w:lang w:val="pl-PL"/>
+        </w:rPr>
+        <w:t xml:space="preserve"> zaawansowanych </w:t>
+      </w:r>
+      <w:r>
+        <w:rPr>
+          <w:sz w:val="28"/>
+          <w:szCs w:val="28"/>
+          <w:lang w:val="pl-PL"/>
+        </w:rPr>
+        <w:t>czynności</w:t>
+      </w:r>
+      <w:r>
+        <w:rPr>
+          <w:sz w:val="28"/>
+          <w:szCs w:val="28"/>
+          <w:lang w:val="pl-PL"/>
+        </w:rPr>
+        <w:t xml:space="preserve"> dotyczących przeprowadzania głosowania</w:t>
+      </w:r>
+      <w:r>
+        <w:rPr>
+          <w:sz w:val="28"/>
+          <w:szCs w:val="28"/>
+          <w:lang w:val="pl-PL"/>
+        </w:rPr>
+        <w:t>. Początkowa weryfikacja poprawności funkcjonalności aplikacji.</w:t>
       </w:r>
       <w:r>
         <w:rPr>
@@ -1281,37 +1273,77 @@
           <w:szCs w:val="28"/>
           <w:lang w:val="pl-PL"/>
         </w:rPr>
-        <w:t xml:space="preserve">Tydzień 7. – Testowanie oprogramowania. Wprowadzanie poprawek w kodzie na podstawie wykonanych testów.  </w:t>
-      </w:r>
-      <w:r>
-        <w:rPr>
-          <w:sz w:val="28"/>
-          <w:szCs w:val="28"/>
-          <w:lang w:val="pl-PL"/>
-        </w:rPr>
-        <w:t>Sprawdzenie i ewentualne korygowanie zabezpieczeń oprogramowania.</w:t>
-      </w:r>
-    </w:p>
-    <w:p>
-      <w:pPr>
-        <w:pStyle w:val="ListParagraph"/>
-        <w:numPr>
-          <w:ilvl w:val="1"/>
-          <w:numId w:val="1"/>
-        </w:numPr>
-        <w:rPr>
-          <w:sz w:val="28"/>
-          <w:szCs w:val="28"/>
-          <w:lang w:val="pl-PL"/>
-        </w:rPr>
-      </w:pPr>
-      <w:r>
-        <w:rPr>
-          <w:sz w:val="28"/>
-          <w:szCs w:val="28"/>
-          <w:lang w:val="pl-PL"/>
-        </w:rPr>
-        <w:t>Tydzień 8. – Dalsza część testów i prac nad zabezpieczeniami.</w:t>
+        <w:t>Tydzień 7. – Testowanie oprogramowania. Sprawdzenie</w:t>
+      </w:r>
+      <w:r>
+        <w:rPr>
+          <w:sz w:val="28"/>
+          <w:szCs w:val="28"/>
+          <w:lang w:val="pl-PL"/>
+        </w:rPr>
+        <w:t xml:space="preserve"> </w:t>
+      </w:r>
+      <w:r>
+        <w:rPr>
+          <w:sz w:val="28"/>
+          <w:szCs w:val="28"/>
+          <w:lang w:val="pl-PL"/>
+        </w:rPr>
+        <w:t>zabezpieczeń oprogramowania.</w:t>
+      </w:r>
+    </w:p>
+    <w:p>
+      <w:pPr>
+        <w:pStyle w:val="ListParagraph"/>
+        <w:numPr>
+          <w:ilvl w:val="1"/>
+          <w:numId w:val="1"/>
+        </w:numPr>
+        <w:rPr>
+          <w:sz w:val="28"/>
+          <w:szCs w:val="28"/>
+          <w:lang w:val="pl-PL"/>
+        </w:rPr>
+      </w:pPr>
+      <w:r>
+        <w:rPr>
+          <w:sz w:val="28"/>
+          <w:szCs w:val="28"/>
+          <w:lang w:val="pl-PL"/>
+        </w:rPr>
+        <w:t>Tydzień 8. –</w:t>
+      </w:r>
+      <w:r>
+        <w:rPr>
+          <w:sz w:val="28"/>
+          <w:szCs w:val="28"/>
+          <w:lang w:val="pl-PL"/>
+        </w:rPr>
+        <w:t xml:space="preserve"> </w:t>
+      </w:r>
+      <w:r>
+        <w:rPr>
+          <w:sz w:val="28"/>
+          <w:szCs w:val="28"/>
+          <w:lang w:val="pl-PL"/>
+        </w:rPr>
+        <w:t>Wprowadz</w:t>
+      </w:r>
+      <w:r>
+        <w:rPr>
+          <w:sz w:val="28"/>
+          <w:szCs w:val="28"/>
+          <w:lang w:val="pl-PL"/>
+        </w:rPr>
+        <w:t>e</w:t>
+      </w:r>
+      <w:r>
+        <w:rPr>
+          <w:sz w:val="28"/>
+          <w:szCs w:val="28"/>
+          <w:lang w:val="pl-PL"/>
+        </w:rPr>
+        <w:t xml:space="preserve">nie poprawek w kodzie i zabezpieczeniach na podstawie wykonanych testów.  </w:t>
       </w:r>
     </w:p>
     <w:p>
@@ -1381,33 +1413,44 @@
           <w:szCs w:val="28"/>
           <w:lang w:val="pl-PL"/>
         </w:rPr>
+        <w:t>Tydzień 10. – Projekt gotowy do oddania.</w:t>
+      </w:r>
+    </w:p>
+    <w:p>
+      <w:pPr>
+        <w:pStyle w:val="ListParagraph"/>
+        <w:ind w:left="1440"/>
+        <w:rPr>
+          <w:sz w:val="28"/>
+          <w:szCs w:val="28"/>
+          <w:lang w:val="pl-PL"/>
+        </w:rPr>
+      </w:pPr>
+    </w:p>
+    <w:p>
+      <w:pPr>
+        <w:pStyle w:val="ListParagraph"/>
+        <w:numPr>
+          <w:ilvl w:val="0"/>
+          <w:numId w:val="1"/>
+        </w:numPr>
+        <w:rPr>
+          <w:b/>
+          <w:bCs/>
+          <w:sz w:val="28"/>
+          <w:szCs w:val="28"/>
+          <w:lang w:val="pl-PL"/>
+        </w:rPr>
+      </w:pPr>
+      <w:r>
+        <w:rPr>
+          <w:b/>
+          <w:bCs/>
+          <w:sz w:val="28"/>
+          <w:szCs w:val="28"/>
+          <w:lang w:val="pl-PL"/>
+        </w:rPr>
         <w:lastRenderedPageBreak/>
-        <w:t>Tydzień 10. – Projekt gotowy do oddania.</w:t>
-      </w:r>
-    </w:p>
-    <w:p>
-      <w:pPr>
-        <w:pStyle w:val="ListParagraph"/>
-        <w:numPr>
-          <w:ilvl w:val="0"/>
-          <w:numId w:val="1"/>
-        </w:numPr>
-        <w:rPr>
-          <w:b/>
-          <w:bCs/>
-          <w:sz w:val="28"/>
-          <w:szCs w:val="28"/>
-          <w:lang w:val="pl-PL"/>
-        </w:rPr>
-      </w:pPr>
-      <w:r>
-        <w:rPr>
-          <w:b/>
-          <w:bCs/>
-          <w:sz w:val="28"/>
-          <w:szCs w:val="28"/>
-          <w:lang w:val="pl-PL"/>
-        </w:rPr>
         <w:t>Kluczowe ryzyka</w:t>
       </w:r>
       <w:r>
@@ -1473,25 +1516,7 @@
           <w:szCs w:val="28"/>
           <w:lang w:val="pl-PL"/>
         </w:rPr>
-        <w:t>Długotrwała choroba członk</w:t>
-      </w:r>
-      <w:r>
-        <w:rPr>
-          <w:color w:val="000000"/>
-          <w:sz w:val="28"/>
-          <w:szCs w:val="28"/>
-          <w:lang w:val="pl-PL"/>
-        </w:rPr>
-        <w:t>a</w:t>
-      </w:r>
-      <w:r>
-        <w:rPr>
-          <w:color w:val="000000"/>
-          <w:sz w:val="28"/>
-          <w:szCs w:val="28"/>
-          <w:lang w:val="pl-PL"/>
-        </w:rPr>
-        <w:t xml:space="preserve"> zespołu</w:t>
+        <w:t>Długotrwała choroba członka zespołu</w:t>
       </w:r>
       <w:r>
         <w:rPr>
@@ -1631,7 +1656,23 @@
           <w:szCs w:val="28"/>
           <w:lang w:val="pl-PL"/>
         </w:rPr>
-        <w:t>Brak możliwości wykorzystania niektórych zasobów(m.in. planowaliśmy wykorzystać funkcjonalność Profilu Zaufanego do autentykacji użytkowników, jednak odmówiono nam dostępu)</w:t>
+        <w:t xml:space="preserve">Brak możliwości wykorzystania niektórych zasobów(m.in. planowaliśmy wykorzystać funkcjonalność Profilu Zaufanego do </w:t>
+      </w:r>
+      <w:r>
+        <w:rPr>
+          <w:sz w:val="28"/>
+          <w:szCs w:val="28"/>
+          <w:lang w:val="pl-PL"/>
+        </w:rPr>
+        <w:t>uwierzytelniania</w:t>
+      </w:r>
+      <w:r>
+        <w:rPr>
+          <w:sz w:val="28"/>
+          <w:szCs w:val="28"/>
+          <w:lang w:val="pl-PL"/>
+        </w:rPr>
+        <w:t xml:space="preserve"> użytkowników, jednak odmówiono nam dostępu)</w:t>
       </w:r>
     </w:p>
     <w:p>
@@ -2426,6 +2467,7 @@
   <w:style w:type="character" w:default="1" w:styleId="DefaultParagraphFont">
     <w:name w:val="Default Paragraph Font"/>
     <w:uiPriority w:val="1"/>
+    <w:semiHidden/>
     <w:unhideWhenUsed/>
   </w:style>
   <w:style w:type="table" w:default="1" w:styleId="TableNormal">
@@ -3035,4 +3077,16 @@
     </a:ext>
   </a:extLst>
 </a:theme>
+</file>
+
+<file path=customXml/item1.xml><?xml version="1.0" encoding="utf-8"?>
+<b:Sources xmlns:b="http://schemas.openxmlformats.org/officeDocument/2006/bibliography" xmlns="http://schemas.openxmlformats.org/officeDocument/2006/bibliography" SelectedStyle="\APASixthEditionOfficeOnline.xsl" StyleName="APA" Version="6"/>
+</file>
+
+<file path=customXml/itemProps1.xml><?xml version="1.0" encoding="utf-8"?>
+<ds:datastoreItem xmlns:ds="http://schemas.openxmlformats.org/officeDocument/2006/customXml" ds:itemID="{184DDF21-CDB8-4FE2-B1F9-60A6D40D0371}">
+  <ds:schemaRefs>
+    <ds:schemaRef ds:uri="http://schemas.openxmlformats.org/officeDocument/2006/bibliography"/>
+  </ds:schemaRefs>
+</ds:datastoreItem>
 </file>
</xml_diff>

<commit_message>
Presentation after 2nd seminary class and documentation
</commit_message>
<xml_diff>
--- a/fiszka.docx
+++ b/fiszka.docx
@@ -12,7 +12,6 @@
           <w:szCs w:val="36"/>
         </w:rPr>
       </w:pPr>
-      <w:proofErr w:type="spellStart"/>
       <w:r>
         <w:rPr>
           <w:b/>
@@ -20,48 +19,18 @@
           <w:sz w:val="36"/>
           <w:szCs w:val="36"/>
         </w:rPr>
-        <w:t>Fiszka</w:t>
-      </w:r>
-      <w:proofErr w:type="spellEnd"/>
-      <w:r>
+        <w:t>Fiszka projektu ZPI</w:t>
+      </w:r>
+    </w:p>
+    <w:p>
+      <w:pPr>
+        <w:jc w:val="center"/>
         <w:rPr>
           <w:b/>
           <w:bCs/>
           <w:sz w:val="36"/>
           <w:szCs w:val="36"/>
         </w:rPr>
-        <w:t xml:space="preserve"> </w:t>
-      </w:r>
-      <w:proofErr w:type="spellStart"/>
-      <w:r>
-        <w:rPr>
-          <w:b/>
-          <w:bCs/>
-          <w:sz w:val="36"/>
-          <w:szCs w:val="36"/>
-        </w:rPr>
-        <w:t>projektu</w:t>
-      </w:r>
-      <w:proofErr w:type="spellEnd"/>
-      <w:r>
-        <w:rPr>
-          <w:b/>
-          <w:bCs/>
-          <w:sz w:val="36"/>
-          <w:szCs w:val="36"/>
-        </w:rPr>
-        <w:t xml:space="preserve"> ZPI</w:t>
-      </w:r>
-    </w:p>
-    <w:p>
-      <w:pPr>
-        <w:jc w:val="center"/>
-        <w:rPr>
-          <w:b/>
-          <w:bCs/>
-          <w:sz w:val="36"/>
-          <w:szCs w:val="36"/>
-        </w:rPr>
       </w:pPr>
     </w:p>
     <w:p>
@@ -207,48 +176,28 @@
           <w:szCs w:val="28"/>
           <w:lang w:val="pl-PL"/>
         </w:rPr>
-        <w:t xml:space="preserve">Krzysztof </w:t>
-      </w:r>
-      <w:proofErr w:type="spellStart"/>
-      <w:r>
-        <w:rPr>
-          <w:sz w:val="28"/>
-          <w:szCs w:val="28"/>
-          <w:lang w:val="pl-PL"/>
-        </w:rPr>
-        <w:t>Saar</w:t>
-      </w:r>
-      <w:proofErr w:type="spellEnd"/>
-    </w:p>
-    <w:p>
-      <w:pPr>
-        <w:pStyle w:val="ListParagraph"/>
-        <w:numPr>
-          <w:ilvl w:val="1"/>
-          <w:numId w:val="1"/>
-        </w:numPr>
-        <w:rPr>
-          <w:lang w:val="pl-PL"/>
-        </w:rPr>
-      </w:pPr>
-      <w:r>
-        <w:rPr>
-          <w:sz w:val="28"/>
-          <w:szCs w:val="28"/>
-          <w:lang w:val="pl-PL"/>
-        </w:rPr>
-        <w:t xml:space="preserve">Michał </w:t>
-      </w:r>
-      <w:proofErr w:type="spellStart"/>
-      <w:r>
-        <w:rPr>
-          <w:sz w:val="28"/>
-          <w:szCs w:val="28"/>
-          <w:lang w:val="pl-PL"/>
-        </w:rPr>
-        <w:t>Starba</w:t>
-      </w:r>
-      <w:proofErr w:type="spellEnd"/>
+        <w:t>Krzysztof Saar</w:t>
+      </w:r>
+    </w:p>
+    <w:p>
+      <w:pPr>
+        <w:pStyle w:val="ListParagraph"/>
+        <w:numPr>
+          <w:ilvl w:val="1"/>
+          <w:numId w:val="1"/>
+        </w:numPr>
+        <w:rPr>
+          <w:lang w:val="pl-PL"/>
+        </w:rPr>
+      </w:pPr>
+      <w:r>
+        <w:rPr>
+          <w:sz w:val="28"/>
+          <w:szCs w:val="28"/>
+          <w:lang w:val="pl-PL"/>
+        </w:rPr>
+        <w:t>Michał Starba</w:t>
+      </w:r>
     </w:p>
     <w:p>
       <w:pPr>
@@ -297,18 +246,8 @@
           <w:szCs w:val="28"/>
           <w:lang w:val="pl-PL"/>
         </w:rPr>
-        <w:t>– mgr inż. Dominika Dudziak-</w:t>
-      </w:r>
-      <w:proofErr w:type="spellStart"/>
-      <w:r>
-        <w:rPr>
-          <w:sz w:val="28"/>
-          <w:szCs w:val="28"/>
-          <w:lang w:val="pl-PL"/>
-        </w:rPr>
-        <w:t>Gajowiak</w:t>
-      </w:r>
-      <w:proofErr w:type="spellEnd"/>
+        <w:t>– mgr inż. Dominika Dudziak-Gajowiak</w:t>
+      </w:r>
     </w:p>
     <w:p>
       <w:pPr>
@@ -492,17 +431,24 @@
           <w:szCs w:val="28"/>
         </w:rPr>
       </w:pPr>
-      <w:proofErr w:type="spellStart"/>
-      <w:r>
-        <w:rPr>
-          <w:b/>
-          <w:bCs/>
-          <w:sz w:val="28"/>
-          <w:szCs w:val="28"/>
-        </w:rPr>
-        <w:t>Technologie</w:t>
-      </w:r>
-      <w:proofErr w:type="spellEnd"/>
+      <w:r>
+        <w:rPr>
+          <w:b/>
+          <w:bCs/>
+          <w:sz w:val="28"/>
+          <w:szCs w:val="28"/>
+        </w:rPr>
+        <w:t xml:space="preserve">Technologie </w:t>
+      </w:r>
+      <w:r>
+        <w:rPr>
+          <w:b/>
+          <w:bCs/>
+          <w:sz w:val="28"/>
+          <w:szCs w:val="28"/>
+        </w:rPr>
+        <w:t>–</w:t>
+      </w:r>
       <w:r>
         <w:rPr>
           <w:b/>
@@ -512,24 +458,6 @@
         </w:rPr>
         <w:t xml:space="preserve"> </w:t>
       </w:r>
-      <w:r>
-        <w:rPr>
-          <w:b/>
-          <w:bCs/>
-          <w:sz w:val="28"/>
-          <w:szCs w:val="28"/>
-        </w:rPr>
-        <w:t>–</w:t>
-      </w:r>
-      <w:r>
-        <w:rPr>
-          <w:b/>
-          <w:bCs/>
-          <w:sz w:val="28"/>
-          <w:szCs w:val="28"/>
-        </w:rPr>
-        <w:t xml:space="preserve"> </w:t>
-      </w:r>
     </w:p>
     <w:p>
       <w:pPr>
@@ -569,25 +497,7 @@
           <w:szCs w:val="28"/>
           <w:lang w:val="pl-PL"/>
         </w:rPr>
-        <w:t xml:space="preserve">ORM – </w:t>
-      </w:r>
-      <w:proofErr w:type="spellStart"/>
-      <w:r>
-        <w:rPr>
-          <w:sz w:val="28"/>
-          <w:szCs w:val="28"/>
-          <w:lang w:val="pl-PL"/>
-        </w:rPr>
-        <w:t>Entity</w:t>
-      </w:r>
-      <w:proofErr w:type="spellEnd"/>
-      <w:r>
-        <w:rPr>
-          <w:sz w:val="28"/>
-          <w:szCs w:val="28"/>
-          <w:lang w:val="pl-PL"/>
-        </w:rPr>
-        <w:t xml:space="preserve"> Framework</w:t>
+        <w:t>ORM – Entity Framework</w:t>
       </w:r>
     </w:p>
     <w:p>
@@ -629,25 +539,7 @@
           <w:szCs w:val="28"/>
           <w:lang w:val="pl-PL"/>
         </w:rPr>
-        <w:t xml:space="preserve">MVVM – rozdzielenie </w:t>
-      </w:r>
-      <w:proofErr w:type="spellStart"/>
-      <w:r>
-        <w:rPr>
-          <w:sz w:val="28"/>
-          <w:szCs w:val="28"/>
-          <w:lang w:val="pl-PL"/>
-        </w:rPr>
-        <w:t>bindingu</w:t>
-      </w:r>
-      <w:proofErr w:type="spellEnd"/>
-      <w:r>
-        <w:rPr>
-          <w:sz w:val="28"/>
-          <w:szCs w:val="28"/>
-          <w:lang w:val="pl-PL"/>
-        </w:rPr>
-        <w:t xml:space="preserve"> modelu na froncie od rzeczywistego modelu z DTO lub EF</w:t>
+        <w:t>MVVM – rozdzielenie bindingu modelu na froncie od rzeczywistego modelu z DTO lub EF</w:t>
       </w:r>
     </w:p>
     <w:p>
@@ -691,76 +583,51 @@
           <w:szCs w:val="28"/>
           <w:lang w:val="pl-PL"/>
         </w:rPr>
-        <w:t xml:space="preserve">Baza danych - MySQL </w:t>
-      </w:r>
-      <w:proofErr w:type="spellStart"/>
-      <w:r>
-        <w:rPr>
-          <w:sz w:val="28"/>
-          <w:szCs w:val="28"/>
-          <w:lang w:val="pl-PL"/>
-        </w:rPr>
-        <w:t>innoDB</w:t>
-      </w:r>
-      <w:proofErr w:type="spellEnd"/>
-      <w:r>
-        <w:rPr>
-          <w:sz w:val="28"/>
-          <w:szCs w:val="28"/>
-          <w:lang w:val="pl-PL"/>
-        </w:rPr>
-        <w:t xml:space="preserve"> </w:t>
-      </w:r>
-      <w:proofErr w:type="spellStart"/>
-      <w:r>
-        <w:rPr>
-          <w:sz w:val="28"/>
-          <w:szCs w:val="28"/>
-          <w:lang w:val="pl-PL"/>
-        </w:rPr>
-        <w:t>cluster</w:t>
-      </w:r>
-      <w:proofErr w:type="spellEnd"/>
-    </w:p>
-    <w:p>
-      <w:pPr>
-        <w:pStyle w:val="ListParagraph"/>
-        <w:numPr>
-          <w:ilvl w:val="1"/>
-          <w:numId w:val="1"/>
-        </w:numPr>
-        <w:rPr>
-          <w:sz w:val="28"/>
-          <w:szCs w:val="28"/>
-        </w:rPr>
-      </w:pPr>
-      <w:r>
-        <w:rPr>
-          <w:sz w:val="28"/>
-          <w:szCs w:val="28"/>
-        </w:rPr>
-        <w:t xml:space="preserve">Hosting – Ubuntu LTS </w:t>
-      </w:r>
-      <w:proofErr w:type="spellStart"/>
-      <w:r>
-        <w:rPr>
-          <w:sz w:val="28"/>
-          <w:szCs w:val="28"/>
-        </w:rPr>
-        <w:t>na</w:t>
-      </w:r>
-      <w:proofErr w:type="spellEnd"/>
-      <w:r>
-        <w:rPr>
-          <w:sz w:val="28"/>
-          <w:szCs w:val="28"/>
-        </w:rPr>
-        <w:t xml:space="preserve"> Azure VM</w:t>
-      </w:r>
-      <w:r>
-        <w:rPr>
-          <w:sz w:val="28"/>
-          <w:szCs w:val="28"/>
+        <w:t>Baza danych - MySQL innoDB cluster</w:t>
+      </w:r>
+    </w:p>
+    <w:p>
+      <w:pPr>
+        <w:pStyle w:val="ListParagraph"/>
+        <w:numPr>
+          <w:ilvl w:val="1"/>
+          <w:numId w:val="1"/>
+        </w:numPr>
+        <w:rPr>
+          <w:sz w:val="28"/>
+          <w:szCs w:val="28"/>
+          <w:lang w:val="pl-PL"/>
+        </w:rPr>
+      </w:pPr>
+      <w:r>
+        <w:rPr>
+          <w:sz w:val="28"/>
+          <w:szCs w:val="28"/>
+          <w:lang w:val="pl-PL"/>
+        </w:rPr>
+        <w:t xml:space="preserve">Hosting – Ubuntu LTS na </w:t>
+      </w:r>
+      <w:r>
+        <w:rPr>
+          <w:sz w:val="28"/>
+          <w:szCs w:val="28"/>
+          <w:lang w:val="pl-PL"/>
+        </w:rPr>
+        <w:t>VM udostę</w:t>
+      </w:r>
+      <w:r>
+        <w:rPr>
+          <w:sz w:val="28"/>
+          <w:szCs w:val="28"/>
+          <w:lang w:val="pl-PL"/>
+        </w:rPr>
+        <w:t>pnionej przez PWrs</w:t>
+      </w:r>
+      <w:r>
+        <w:rPr>
+          <w:sz w:val="28"/>
+          <w:szCs w:val="28"/>
+          <w:lang w:val="pl-PL"/>
         </w:rPr>
         <w:br/>
       </w:r>
@@ -768,6 +635,7 @@
         <w:rPr>
           <w:sz w:val="28"/>
           <w:szCs w:val="28"/>
+          <w:lang w:val="pl-PL"/>
         </w:rPr>
         <w:br/>
       </w:r>
@@ -784,7 +652,6 @@
           <w:szCs w:val="28"/>
         </w:rPr>
       </w:pPr>
-      <w:proofErr w:type="spellStart"/>
       <w:r>
         <w:rPr>
           <w:b/>
@@ -793,37 +660,7 @@
           <w:szCs w:val="28"/>
         </w:rPr>
         <w:lastRenderedPageBreak/>
-        <w:t>Roadmapa</w:t>
-      </w:r>
-      <w:proofErr w:type="spellEnd"/>
-      <w:r>
-        <w:rPr>
-          <w:b/>
-          <w:bCs/>
-          <w:sz w:val="28"/>
-          <w:szCs w:val="28"/>
-        </w:rPr>
-        <w:t xml:space="preserve"> </w:t>
-      </w:r>
-      <w:proofErr w:type="spellStart"/>
-      <w:r>
-        <w:rPr>
-          <w:b/>
-          <w:bCs/>
-          <w:sz w:val="28"/>
-          <w:szCs w:val="28"/>
-        </w:rPr>
-        <w:t>projektu</w:t>
-      </w:r>
-      <w:proofErr w:type="spellEnd"/>
-      <w:r>
-        <w:rPr>
-          <w:b/>
-          <w:bCs/>
-          <w:sz w:val="28"/>
-          <w:szCs w:val="28"/>
-        </w:rPr>
-        <w:t xml:space="preserve"> – </w:t>
+        <w:t xml:space="preserve">Roadmapa projektu – </w:t>
       </w:r>
     </w:p>
     <w:p>
@@ -853,36 +690,8 @@
           <w:szCs w:val="28"/>
           <w:lang w:val="pl-PL"/>
         </w:rPr>
-        <w:t xml:space="preserve">repozytoriów na </w:t>
-      </w:r>
-      <w:proofErr w:type="spellStart"/>
-      <w:r>
-        <w:rPr>
-          <w:sz w:val="28"/>
-          <w:szCs w:val="28"/>
-          <w:lang w:val="pl-PL"/>
-        </w:rPr>
-        <w:t>GitHub’ie</w:t>
-      </w:r>
-      <w:proofErr w:type="spellEnd"/>
-      <w:r>
-        <w:rPr>
-          <w:sz w:val="28"/>
-          <w:szCs w:val="28"/>
-          <w:lang w:val="pl-PL"/>
-        </w:rPr>
-        <w:t xml:space="preserve"> i </w:t>
-      </w:r>
-      <w:proofErr w:type="spellStart"/>
-      <w:r>
-        <w:rPr>
-          <w:sz w:val="28"/>
-          <w:szCs w:val="28"/>
-          <w:lang w:val="pl-PL"/>
-        </w:rPr>
-        <w:t>Jirze</w:t>
-      </w:r>
-      <w:proofErr w:type="spellEnd"/>
+        <w:t>repozytoriów na GitHub’ie i Jirze</w:t>
+      </w:r>
       <w:r>
         <w:rPr>
           <w:sz w:val="28"/>
@@ -941,25 +750,7 @@
           <w:szCs w:val="28"/>
           <w:lang w:val="pl-PL"/>
         </w:rPr>
-        <w:t xml:space="preserve">Tydzień 2. – Projekt graficzny interfejsów graficznych aplikacji. Zaimplementowanie bazy danych. </w:t>
-      </w:r>
-      <w:proofErr w:type="spellStart"/>
-      <w:r>
-        <w:rPr>
-          <w:sz w:val="28"/>
-          <w:szCs w:val="28"/>
-          <w:lang w:val="pl-PL"/>
-        </w:rPr>
-        <w:t>Zahostowanie</w:t>
-      </w:r>
-      <w:proofErr w:type="spellEnd"/>
-      <w:r>
-        <w:rPr>
-          <w:sz w:val="28"/>
-          <w:szCs w:val="28"/>
-          <w:lang w:val="pl-PL"/>
-        </w:rPr>
-        <w:t xml:space="preserve"> maszyn wirtualnych</w:t>
+        <w:t>Tydzień 2. – Projekt graficzny interfejsów graficznych aplikacji. Zaimplementowanie bazy danych. Zahostowanie maszyn wirtualnych</w:t>
       </w:r>
       <w:r>
         <w:rPr>

</xml_diff>